<commit_message>
Added bold line in Agenda
</commit_message>
<xml_diff>
--- a/02_meetings/MoM_template.docx
+++ b/02_meetings/MoM_template.docx
@@ -262,7 +262,19 @@
                 <w:color w:val="000000" w:themeColor="text1"/>
                 <w:sz w:val="21"/>
               </w:rPr>
-              <w:t>Japun Bhatt</w:t>
+              <w:t>Jap</w:t>
+            </w:r>
+            <w:bookmarkStart w:id="0" w:name="_GoBack"/>
+            <w:bookmarkEnd w:id="0"/>
+            <w:r>
+              <w:rPr>
+                <w:rFonts w:ascii="Arial" w:hAnsi="Arial" w:cs="Arial"/>
+                <w:i/>
+                <w:iCs/>
+                <w:color w:val="000000" w:themeColor="text1"/>
+                <w:sz w:val="21"/>
+              </w:rPr>
+              <w:t>un Bhatt</w:t>
             </w:r>
             <w:r>
               <w:rPr>
@@ -384,8 +396,6 @@
               </w:rPr>
               <w:t>PrLi</w:t>
             </w:r>
-            <w:bookmarkStart w:id="0" w:name="_GoBack"/>
-            <w:bookmarkEnd w:id="0"/>
             <w:r>
               <w:rPr>
                 <w:rFonts w:ascii="Arial" w:hAnsi="Arial" w:cs="Arial"/>
@@ -1008,14 +1018,16 @@
               </w:tabs>
               <w:rPr>
                 <w:rFonts w:ascii="Arial" w:hAnsi="Arial" w:cs="Arial"/>
-                <w:color w:val="000000" w:themeColor="text1"/>
-                <w:sz w:val="20"/>
-                <w:szCs w:val="20"/>
-              </w:rPr>
-            </w:pPr>
-            <w:r>
-              <w:rPr>
-                <w:rFonts w:ascii="Arial" w:hAnsi="Arial" w:cs="Arial"/>
+                <w:b/>
+                <w:color w:val="000000" w:themeColor="text1"/>
+                <w:sz w:val="20"/>
+                <w:szCs w:val="20"/>
+              </w:rPr>
+            </w:pPr>
+            <w:r>
+              <w:rPr>
+                <w:rFonts w:ascii="Arial" w:hAnsi="Arial" w:cs="Arial"/>
+                <w:b/>
                 <w:color w:val="000000" w:themeColor="text1"/>
                 <w:sz w:val="20"/>
                 <w:szCs w:val="20"/>
@@ -1079,6 +1091,7 @@
               </w:tabs>
               <w:rPr>
                 <w:rFonts w:ascii="Arial" w:hAnsi="Arial" w:cs="Arial"/>
+                <w:b/>
                 <w:color w:val="000000"/>
                 <w:sz w:val="20"/>
                 <w:szCs w:val="20"/>
@@ -1087,6 +1100,7 @@
             <w:r>
               <w:rPr>
                 <w:rFonts w:ascii="Arial" w:hAnsi="Arial" w:cs="Arial"/>
+                <w:b/>
                 <w:color w:val="000000"/>
                 <w:sz w:val="20"/>
                 <w:szCs w:val="20"/>

</xml_diff>